<commit_message>
acréscimo de anotação cap19 aula 05
</commit_message>
<xml_diff>
--- a/anotacoes/HTML5 e CSS3 - Cap 19 - aula 05 - Mudando o tamanho da imagem de fundo do site.docx
+++ b/anotacoes/HTML5 e CSS3 - Cap 19 - aula 05 - Mudando o tamanho da imagem de fundo do site.docx
@@ -18,18 +18,19 @@
           <w:sz w:val="28"/>
           <w:szCs w:val="28"/>
         </w:rPr>
-        <w:t>Curso em Video – Youtube</w:t>
+        <w:t xml:space="preserve">Curso em </w:t>
       </w:r>
-    </w:p>
-    <w:p>
-      <w:pPr>
+      <w:proofErr w:type="spellStart"/>
+      <w:r>
         <w:rPr>
           <w:b/>
           <w:bCs/>
           <w:sz w:val="28"/>
           <w:szCs w:val="28"/>
         </w:rPr>
-      </w:pPr>
+        <w:t>Video</w:t>
+      </w:r>
+      <w:proofErr w:type="spellEnd"/>
       <w:r>
         <w:rPr>
           <w:b/>
@@ -37,6 +38,25 @@
           <w:sz w:val="28"/>
           <w:szCs w:val="28"/>
         </w:rPr>
+        <w:t xml:space="preserve"> – Youtube</w:t>
+      </w:r>
+    </w:p>
+    <w:p>
+      <w:pPr>
+        <w:rPr>
+          <w:b/>
+          <w:bCs/>
+          <w:sz w:val="28"/>
+          <w:szCs w:val="28"/>
+        </w:rPr>
+      </w:pPr>
+      <w:r>
+        <w:rPr>
+          <w:b/>
+          <w:bCs/>
+          <w:sz w:val="28"/>
+          <w:szCs w:val="28"/>
+        </w:rPr>
         <w:t>HTML5 e CSS3</w:t>
       </w:r>
     </w:p>
@@ -130,15 +150,61 @@
           <w:sz w:val="28"/>
           <w:szCs w:val="28"/>
         </w:rPr>
-        <w:t>Configurando a posição da imagem no fundo do site</w:t>
+        <w:t>Mudando o tamanho da imagem de fundo do site</w:t>
       </w:r>
     </w:p>
     <w:p>
       <w:pPr>
+        <w:rPr>
+          <w:sz w:val="28"/>
+          <w:szCs w:val="28"/>
+        </w:rPr>
+      </w:pPr>
+      <w:r>
+        <w:rPr>
+          <w:sz w:val="28"/>
+          <w:szCs w:val="28"/>
+        </w:rPr>
+        <w:t>A proposta vai ser de fazer com que a imagem de fundo seja responsiva</w:t>
+      </w:r>
+    </w:p>
+    <w:p>
+      <w:pPr>
+        <w:rPr>
+          <w:sz w:val="28"/>
+          <w:szCs w:val="28"/>
+        </w:rPr>
+      </w:pPr>
+      <w:r>
+        <w:rPr>
+          <w:sz w:val="28"/>
+          <w:szCs w:val="28"/>
+        </w:rPr>
+        <w:t>Para isso vamos usar o background-</w:t>
+      </w:r>
+      <w:proofErr w:type="spellStart"/>
+      <w:r>
+        <w:rPr>
+          <w:sz w:val="28"/>
+          <w:szCs w:val="28"/>
+        </w:rPr>
+        <w:t>size</w:t>
+      </w:r>
+      <w:proofErr w:type="spellEnd"/>
+      <w:r>
+        <w:rPr>
+          <w:sz w:val="28"/>
+          <w:szCs w:val="28"/>
+        </w:rPr>
+        <w:t>:;</w:t>
+      </w:r>
+    </w:p>
+    <w:p>
+      <w:pPr>
         <w:pStyle w:val="PargrafodaLista"/>
         <w:numPr>
           <w:ilvl w:val="0"/>
-          <w:numId w:val="26"/>
+          <w:numId w:val="27"/>
         </w:numPr>
         <w:rPr>
           <w:sz w:val="28"/>
@@ -150,8 +216,361 @@
           <w:sz w:val="28"/>
           <w:szCs w:val="28"/>
         </w:rPr>
-        <w:t>P</w:t>
+        <w:t>Por padrão o seu parâmetro é o auto;</w:t>
       </w:r>
+    </w:p>
+    <w:p>
+      <w:pPr>
+        <w:pStyle w:val="PargrafodaLista"/>
+        <w:numPr>
+          <w:ilvl w:val="0"/>
+          <w:numId w:val="27"/>
+        </w:numPr>
+        <w:rPr>
+          <w:sz w:val="28"/>
+          <w:szCs w:val="28"/>
+        </w:rPr>
+      </w:pPr>
+      <w:r>
+        <w:rPr>
+          <w:sz w:val="28"/>
+          <w:szCs w:val="28"/>
+        </w:rPr>
+        <w:t xml:space="preserve">Parâmetro </w:t>
+      </w:r>
+      <w:proofErr w:type="spellStart"/>
+      <w:r>
+        <w:rPr>
+          <w:sz w:val="28"/>
+          <w:szCs w:val="28"/>
+        </w:rPr>
+        <w:t>contain</w:t>
+      </w:r>
+      <w:proofErr w:type="spellEnd"/>
+      <w:r>
+        <w:rPr>
+          <w:sz w:val="28"/>
+          <w:szCs w:val="28"/>
+        </w:rPr>
+        <w:t xml:space="preserve"> – (usado para que a imagem seja 100% exibida. Se você diminuir a tela, ele vai criar tipo aquela barras pretas que vimos nos vídeos)</w:t>
+      </w:r>
+    </w:p>
+    <w:p>
+      <w:pPr>
+        <w:pStyle w:val="PargrafodaLista"/>
+        <w:numPr>
+          <w:ilvl w:val="0"/>
+          <w:numId w:val="27"/>
+        </w:numPr>
+        <w:rPr>
+          <w:sz w:val="28"/>
+          <w:szCs w:val="28"/>
+        </w:rPr>
+      </w:pPr>
+      <w:r>
+        <w:rPr>
+          <w:sz w:val="28"/>
+          <w:szCs w:val="28"/>
+        </w:rPr>
+        <w:t>Parâmetro co</w:t>
+      </w:r>
+      <w:r>
+        <w:rPr>
+          <w:sz w:val="28"/>
+          <w:szCs w:val="28"/>
+        </w:rPr>
+        <w:t>ver</w:t>
+      </w:r>
+      <w:r>
+        <w:rPr>
+          <w:sz w:val="28"/>
+          <w:szCs w:val="28"/>
+        </w:rPr>
+        <w:t xml:space="preserve"> – (Faz a imagem ocupar 100% da </w:t>
+      </w:r>
+      <w:proofErr w:type="spellStart"/>
+      <w:r>
+        <w:rPr>
+          <w:sz w:val="28"/>
+          <w:szCs w:val="28"/>
+        </w:rPr>
+        <w:t>view</w:t>
+      </w:r>
+      <w:proofErr w:type="spellEnd"/>
+      <w:r>
+        <w:rPr>
+          <w:sz w:val="28"/>
+          <w:szCs w:val="28"/>
+        </w:rPr>
+        <w:t xml:space="preserve"> </w:t>
+      </w:r>
+      <w:proofErr w:type="spellStart"/>
+      <w:r>
+        <w:rPr>
+          <w:sz w:val="28"/>
+          <w:szCs w:val="28"/>
+        </w:rPr>
+        <w:t>port</w:t>
+      </w:r>
+      <w:proofErr w:type="spellEnd"/>
+      <w:r>
+        <w:rPr>
+          <w:sz w:val="28"/>
+          <w:szCs w:val="28"/>
+        </w:rPr>
+        <w:t>, sem distorcê-la, porém, ele vai cortar a imagem conforme se diminui a altura e ou a largura. Partes da imagem não serão mostradas. )</w:t>
+      </w:r>
+    </w:p>
+    <w:p>
+      <w:pPr>
+        <w:pStyle w:val="PargrafodaLista"/>
+        <w:rPr>
+          <w:sz w:val="28"/>
+          <w:szCs w:val="28"/>
+        </w:rPr>
+      </w:pPr>
+    </w:p>
+    <w:p>
+      <w:pPr>
+        <w:pStyle w:val="PargrafodaLista"/>
+        <w:rPr>
+          <w:sz w:val="28"/>
+          <w:szCs w:val="28"/>
+        </w:rPr>
+      </w:pPr>
+      <w:proofErr w:type="spellStart"/>
+      <w:r>
+        <w:rPr>
+          <w:sz w:val="28"/>
+          <w:szCs w:val="28"/>
+        </w:rPr>
+        <w:t>Ex</w:t>
+      </w:r>
+      <w:proofErr w:type="spellEnd"/>
+    </w:p>
+    <w:p>
+      <w:pPr>
+        <w:shd w:val="clear" w:color="auto" w:fill="1E1E1E"/>
+        <w:spacing w:after="0" w:line="405" w:lineRule="atLeast"/>
+        <w:rPr>
+          <w:rFonts w:ascii="Consolas" w:eastAsia="Times New Roman" w:hAnsi="Consolas" w:cs="Times New Roman"/>
+          <w:color w:val="D4D4D4"/>
+          <w:sz w:val="30"/>
+          <w:szCs w:val="30"/>
+          <w:lang w:eastAsia="pt-BR"/>
+        </w:rPr>
+      </w:pPr>
+      <w:r>
+        <w:rPr>
+          <w:rFonts w:ascii="Consolas" w:eastAsia="Times New Roman" w:hAnsi="Consolas" w:cs="Times New Roman"/>
+          <w:color w:val="9CDCFE"/>
+          <w:sz w:val="30"/>
+          <w:szCs w:val="30"/>
+          <w:lang w:eastAsia="pt-BR"/>
+        </w:rPr>
+        <w:t>background-</w:t>
+      </w:r>
+      <w:proofErr w:type="spellStart"/>
+      <w:r>
+        <w:rPr>
+          <w:rFonts w:ascii="Consolas" w:eastAsia="Times New Roman" w:hAnsi="Consolas" w:cs="Times New Roman"/>
+          <w:color w:val="9CDCFE"/>
+          <w:sz w:val="30"/>
+          <w:szCs w:val="30"/>
+          <w:lang w:eastAsia="pt-BR"/>
+        </w:rPr>
+        <w:t>size</w:t>
+      </w:r>
+      <w:proofErr w:type="spellEnd"/>
+      <w:r>
+        <w:rPr>
+          <w:rFonts w:ascii="Consolas" w:eastAsia="Times New Roman" w:hAnsi="Consolas" w:cs="Times New Roman"/>
+          <w:color w:val="D4D4D4"/>
+          <w:sz w:val="30"/>
+          <w:szCs w:val="30"/>
+          <w:lang w:eastAsia="pt-BR"/>
+        </w:rPr>
+        <w:t xml:space="preserve">: </w:t>
+      </w:r>
+      <w:proofErr w:type="spellStart"/>
+      <w:r>
+        <w:rPr>
+          <w:rFonts w:ascii="Consolas" w:eastAsia="Times New Roman" w:hAnsi="Consolas" w:cs="Times New Roman"/>
+          <w:color w:val="CE9178"/>
+          <w:sz w:val="30"/>
+          <w:szCs w:val="30"/>
+          <w:lang w:eastAsia="pt-BR"/>
+        </w:rPr>
+        <w:t>contain</w:t>
+      </w:r>
+      <w:proofErr w:type="spellEnd"/>
+      <w:r>
+        <w:rPr>
+          <w:rFonts w:ascii="Consolas" w:eastAsia="Times New Roman" w:hAnsi="Consolas" w:cs="Times New Roman"/>
+          <w:color w:val="D4D4D4"/>
+          <w:sz w:val="30"/>
+          <w:szCs w:val="30"/>
+          <w:lang w:eastAsia="pt-BR"/>
+        </w:rPr>
+        <w:t>;</w:t>
+      </w:r>
+    </w:p>
+    <w:p>
+      <w:pPr>
+        <w:pStyle w:val="PargrafodaLista"/>
+        <w:rPr>
+          <w:sz w:val="28"/>
+          <w:szCs w:val="28"/>
+        </w:rPr>
+      </w:pPr>
+    </w:p>
+    <w:p>
+      <w:pPr>
+        <w:shd w:val="clear" w:color="auto" w:fill="1E1E1E"/>
+        <w:spacing w:after="0" w:line="405" w:lineRule="atLeast"/>
+        <w:rPr>
+          <w:rFonts w:ascii="Consolas" w:eastAsia="Times New Roman" w:hAnsi="Consolas" w:cs="Times New Roman"/>
+          <w:color w:val="D4D4D4"/>
+          <w:sz w:val="30"/>
+          <w:szCs w:val="30"/>
+          <w:lang w:eastAsia="pt-BR"/>
+        </w:rPr>
+      </w:pPr>
+      <w:r>
+        <w:rPr>
+          <w:rFonts w:ascii="Consolas" w:eastAsia="Times New Roman" w:hAnsi="Consolas" w:cs="Times New Roman"/>
+          <w:color w:val="9CDCFE"/>
+          <w:sz w:val="30"/>
+          <w:szCs w:val="30"/>
+          <w:lang w:eastAsia="pt-BR"/>
+        </w:rPr>
+        <w:t>background-</w:t>
+      </w:r>
+      <w:proofErr w:type="spellStart"/>
+      <w:r>
+        <w:rPr>
+          <w:rFonts w:ascii="Consolas" w:eastAsia="Times New Roman" w:hAnsi="Consolas" w:cs="Times New Roman"/>
+          <w:color w:val="9CDCFE"/>
+          <w:sz w:val="30"/>
+          <w:szCs w:val="30"/>
+          <w:lang w:eastAsia="pt-BR"/>
+        </w:rPr>
+        <w:t>size</w:t>
+      </w:r>
+      <w:proofErr w:type="spellEnd"/>
+      <w:r>
+        <w:rPr>
+          <w:rFonts w:ascii="Consolas" w:eastAsia="Times New Roman" w:hAnsi="Consolas" w:cs="Times New Roman"/>
+          <w:color w:val="D4D4D4"/>
+          <w:sz w:val="30"/>
+          <w:szCs w:val="30"/>
+          <w:lang w:eastAsia="pt-BR"/>
+        </w:rPr>
+        <w:t xml:space="preserve">: </w:t>
+      </w:r>
+      <w:r>
+        <w:rPr>
+          <w:rFonts w:ascii="Consolas" w:eastAsia="Times New Roman" w:hAnsi="Consolas" w:cs="Times New Roman"/>
+          <w:color w:val="CE9178"/>
+          <w:sz w:val="30"/>
+          <w:szCs w:val="30"/>
+          <w:lang w:eastAsia="pt-BR"/>
+        </w:rPr>
+        <w:t>cover</w:t>
+      </w:r>
+      <w:r>
+        <w:rPr>
+          <w:rFonts w:ascii="Consolas" w:eastAsia="Times New Roman" w:hAnsi="Consolas" w:cs="Times New Roman"/>
+          <w:color w:val="D4D4D4"/>
+          <w:sz w:val="30"/>
+          <w:szCs w:val="30"/>
+          <w:lang w:eastAsia="pt-BR"/>
+        </w:rPr>
+        <w:t>;</w:t>
+      </w:r>
+    </w:p>
+    <w:p>
+      <w:pPr>
+        <w:pStyle w:val="PargrafodaLista"/>
+        <w:rPr>
+          <w:sz w:val="28"/>
+          <w:szCs w:val="28"/>
+        </w:rPr>
+      </w:pPr>
+    </w:p>
+    <w:p>
+      <w:pPr>
+        <w:shd w:val="clear" w:color="auto" w:fill="1E1E1E"/>
+        <w:spacing w:after="0" w:line="405" w:lineRule="atLeast"/>
+        <w:rPr>
+          <w:rFonts w:ascii="Consolas" w:eastAsia="Times New Roman" w:hAnsi="Consolas" w:cs="Times New Roman"/>
+          <w:color w:val="D4D4D4"/>
+          <w:sz w:val="30"/>
+          <w:szCs w:val="30"/>
+          <w:lang w:eastAsia="pt-BR"/>
+        </w:rPr>
+      </w:pPr>
+      <w:r>
+        <w:rPr>
+          <w:rFonts w:ascii="Consolas" w:eastAsia="Times New Roman" w:hAnsi="Consolas" w:cs="Times New Roman"/>
+          <w:color w:val="9CDCFE"/>
+          <w:sz w:val="30"/>
+          <w:szCs w:val="30"/>
+          <w:lang w:eastAsia="pt-BR"/>
+        </w:rPr>
+        <w:t>background-</w:t>
+      </w:r>
+      <w:proofErr w:type="spellStart"/>
+      <w:r>
+        <w:rPr>
+          <w:rFonts w:ascii="Consolas" w:eastAsia="Times New Roman" w:hAnsi="Consolas" w:cs="Times New Roman"/>
+          <w:color w:val="9CDCFE"/>
+          <w:sz w:val="30"/>
+          <w:szCs w:val="30"/>
+          <w:lang w:eastAsia="pt-BR"/>
+        </w:rPr>
+        <w:t>size</w:t>
+      </w:r>
+      <w:proofErr w:type="spellEnd"/>
+      <w:r>
+        <w:rPr>
+          <w:rFonts w:ascii="Consolas" w:eastAsia="Times New Roman" w:hAnsi="Consolas" w:cs="Times New Roman"/>
+          <w:color w:val="D4D4D4"/>
+          <w:sz w:val="30"/>
+          <w:szCs w:val="30"/>
+          <w:lang w:eastAsia="pt-BR"/>
+        </w:rPr>
+        <w:t xml:space="preserve">: </w:t>
+      </w:r>
+      <w:r>
+        <w:rPr>
+          <w:rFonts w:ascii="Consolas" w:eastAsia="Times New Roman" w:hAnsi="Consolas" w:cs="Times New Roman"/>
+          <w:color w:val="CE9178"/>
+          <w:sz w:val="30"/>
+          <w:szCs w:val="30"/>
+          <w:lang w:eastAsia="pt-BR"/>
+        </w:rPr>
+        <w:t>auto</w:t>
+      </w:r>
+      <w:r>
+        <w:rPr>
+          <w:rFonts w:ascii="Consolas" w:eastAsia="Times New Roman" w:hAnsi="Consolas" w:cs="Times New Roman"/>
+          <w:color w:val="D4D4D4"/>
+          <w:sz w:val="30"/>
+          <w:szCs w:val="30"/>
+          <w:lang w:eastAsia="pt-BR"/>
+        </w:rPr>
+        <w:t>;</w:t>
+      </w:r>
+    </w:p>
+    <w:p>
+      <w:pPr>
+        <w:pStyle w:val="PargrafodaLista"/>
+        <w:rPr>
+          <w:sz w:val="28"/>
+          <w:szCs w:val="28"/>
+        </w:rPr>
+      </w:pPr>
     </w:p>
     <w:p>
       <w:pPr>
@@ -1025,6 +1444,118 @@
     </w:lvl>
   </w:abstractNum>
   <w:abstractNum w:abstractNumId="7" w15:restartNumberingAfterBreak="0">
+    <w:nsid w:val="2C1A1C2A"/>
+    <w:multiLevelType w:val="hybridMultilevel"/>
+    <w:tmpl w:val="DBD4F046"/>
+    <w:lvl w:ilvl="0" w:tplc="8C040F36">
+      <w:numFmt w:val="bullet"/>
+      <w:lvlText w:val=""/>
+      <w:lvlJc w:val="left"/>
+      <w:pPr>
+        <w:ind w:left="720" w:hanging="360"/>
+      </w:pPr>
+      <w:rPr>
+        <w:rFonts w:ascii="Symbol" w:eastAsiaTheme="minorHAnsi" w:hAnsi="Symbol" w:cstheme="minorBidi" w:hint="default"/>
+      </w:rPr>
+    </w:lvl>
+    <w:lvl w:ilvl="1" w:tplc="04160003" w:tentative="1">
+      <w:start w:val="1"/>
+      <w:numFmt w:val="bullet"/>
+      <w:lvlText w:val="o"/>
+      <w:lvlJc w:val="left"/>
+      <w:pPr>
+        <w:ind w:left="1440" w:hanging="360"/>
+      </w:pPr>
+      <w:rPr>
+        <w:rFonts w:ascii="Courier New" w:hAnsi="Courier New" w:cs="Courier New" w:hint="default"/>
+      </w:rPr>
+    </w:lvl>
+    <w:lvl w:ilvl="2" w:tplc="04160005" w:tentative="1">
+      <w:start w:val="1"/>
+      <w:numFmt w:val="bullet"/>
+      <w:lvlText w:val=""/>
+      <w:lvlJc w:val="left"/>
+      <w:pPr>
+        <w:ind w:left="2160" w:hanging="360"/>
+      </w:pPr>
+      <w:rPr>
+        <w:rFonts w:ascii="Wingdings" w:hAnsi="Wingdings" w:hint="default"/>
+      </w:rPr>
+    </w:lvl>
+    <w:lvl w:ilvl="3" w:tplc="04160001" w:tentative="1">
+      <w:start w:val="1"/>
+      <w:numFmt w:val="bullet"/>
+      <w:lvlText w:val=""/>
+      <w:lvlJc w:val="left"/>
+      <w:pPr>
+        <w:ind w:left="2880" w:hanging="360"/>
+      </w:pPr>
+      <w:rPr>
+        <w:rFonts w:ascii="Symbol" w:hAnsi="Symbol" w:hint="default"/>
+      </w:rPr>
+    </w:lvl>
+    <w:lvl w:ilvl="4" w:tplc="04160003" w:tentative="1">
+      <w:start w:val="1"/>
+      <w:numFmt w:val="bullet"/>
+      <w:lvlText w:val="o"/>
+      <w:lvlJc w:val="left"/>
+      <w:pPr>
+        <w:ind w:left="3600" w:hanging="360"/>
+      </w:pPr>
+      <w:rPr>
+        <w:rFonts w:ascii="Courier New" w:hAnsi="Courier New" w:cs="Courier New" w:hint="default"/>
+      </w:rPr>
+    </w:lvl>
+    <w:lvl w:ilvl="5" w:tplc="04160005" w:tentative="1">
+      <w:start w:val="1"/>
+      <w:numFmt w:val="bullet"/>
+      <w:lvlText w:val=""/>
+      <w:lvlJc w:val="left"/>
+      <w:pPr>
+        <w:ind w:left="4320" w:hanging="360"/>
+      </w:pPr>
+      <w:rPr>
+        <w:rFonts w:ascii="Wingdings" w:hAnsi="Wingdings" w:hint="default"/>
+      </w:rPr>
+    </w:lvl>
+    <w:lvl w:ilvl="6" w:tplc="04160001" w:tentative="1">
+      <w:start w:val="1"/>
+      <w:numFmt w:val="bullet"/>
+      <w:lvlText w:val=""/>
+      <w:lvlJc w:val="left"/>
+      <w:pPr>
+        <w:ind w:left="5040" w:hanging="360"/>
+      </w:pPr>
+      <w:rPr>
+        <w:rFonts w:ascii="Symbol" w:hAnsi="Symbol" w:hint="default"/>
+      </w:rPr>
+    </w:lvl>
+    <w:lvl w:ilvl="7" w:tplc="04160003" w:tentative="1">
+      <w:start w:val="1"/>
+      <w:numFmt w:val="bullet"/>
+      <w:lvlText w:val="o"/>
+      <w:lvlJc w:val="left"/>
+      <w:pPr>
+        <w:ind w:left="5760" w:hanging="360"/>
+      </w:pPr>
+      <w:rPr>
+        <w:rFonts w:ascii="Courier New" w:hAnsi="Courier New" w:cs="Courier New" w:hint="default"/>
+      </w:rPr>
+    </w:lvl>
+    <w:lvl w:ilvl="8" w:tplc="04160005" w:tentative="1">
+      <w:start w:val="1"/>
+      <w:numFmt w:val="bullet"/>
+      <w:lvlText w:val=""/>
+      <w:lvlJc w:val="left"/>
+      <w:pPr>
+        <w:ind w:left="6480" w:hanging="360"/>
+      </w:pPr>
+      <w:rPr>
+        <w:rFonts w:ascii="Wingdings" w:hAnsi="Wingdings" w:hint="default"/>
+      </w:rPr>
+    </w:lvl>
+  </w:abstractNum>
+  <w:abstractNum w:abstractNumId="8" w15:restartNumberingAfterBreak="0">
     <w:nsid w:val="2C1B4D35"/>
     <w:multiLevelType w:val="hybridMultilevel"/>
     <w:tmpl w:val="6D943D8A"/>
@@ -1136,7 +1667,7 @@
       </w:rPr>
     </w:lvl>
   </w:abstractNum>
-  <w:abstractNum w:abstractNumId="8" w15:restartNumberingAfterBreak="0">
+  <w:abstractNum w:abstractNumId="9" w15:restartNumberingAfterBreak="0">
     <w:nsid w:val="319D0EF8"/>
     <w:multiLevelType w:val="hybridMultilevel"/>
     <w:tmpl w:val="FED6EAF8"/>
@@ -1248,7 +1779,7 @@
       </w:rPr>
     </w:lvl>
   </w:abstractNum>
-  <w:abstractNum w:abstractNumId="9" w15:restartNumberingAfterBreak="0">
+  <w:abstractNum w:abstractNumId="10" w15:restartNumberingAfterBreak="0">
     <w:nsid w:val="327F7E90"/>
     <w:multiLevelType w:val="hybridMultilevel"/>
     <w:tmpl w:val="A00C83B4"/>
@@ -1362,7 +1893,7 @@
       </w:rPr>
     </w:lvl>
   </w:abstractNum>
-  <w:abstractNum w:abstractNumId="10" w15:restartNumberingAfterBreak="0">
+  <w:abstractNum w:abstractNumId="11" w15:restartNumberingAfterBreak="0">
     <w:nsid w:val="349B6101"/>
     <w:multiLevelType w:val="hybridMultilevel"/>
     <w:tmpl w:val="2D00A37E"/>
@@ -1474,7 +2005,7 @@
       </w:rPr>
     </w:lvl>
   </w:abstractNum>
-  <w:abstractNum w:abstractNumId="11" w15:restartNumberingAfterBreak="0">
+  <w:abstractNum w:abstractNumId="12" w15:restartNumberingAfterBreak="0">
     <w:nsid w:val="34D643F2"/>
     <w:multiLevelType w:val="hybridMultilevel"/>
     <w:tmpl w:val="A060F49A"/>
@@ -1586,7 +2117,7 @@
       </w:rPr>
     </w:lvl>
   </w:abstractNum>
-  <w:abstractNum w:abstractNumId="12" w15:restartNumberingAfterBreak="0">
+  <w:abstractNum w:abstractNumId="13" w15:restartNumberingAfterBreak="0">
     <w:nsid w:val="371D09BC"/>
     <w:multiLevelType w:val="hybridMultilevel"/>
     <w:tmpl w:val="45D0A45E"/>
@@ -1698,7 +2229,7 @@
       </w:rPr>
     </w:lvl>
   </w:abstractNum>
-  <w:abstractNum w:abstractNumId="13" w15:restartNumberingAfterBreak="0">
+  <w:abstractNum w:abstractNumId="14" w15:restartNumberingAfterBreak="0">
     <w:nsid w:val="42044863"/>
     <w:multiLevelType w:val="hybridMultilevel"/>
     <w:tmpl w:val="7BB8C3F8"/>
@@ -1810,7 +2341,7 @@
       </w:rPr>
     </w:lvl>
   </w:abstractNum>
-  <w:abstractNum w:abstractNumId="14" w15:restartNumberingAfterBreak="0">
+  <w:abstractNum w:abstractNumId="15" w15:restartNumberingAfterBreak="0">
     <w:nsid w:val="4C494931"/>
     <w:multiLevelType w:val="hybridMultilevel"/>
     <w:tmpl w:val="DEF86DEA"/>
@@ -1922,7 +2453,7 @@
       </w:rPr>
     </w:lvl>
   </w:abstractNum>
-  <w:abstractNum w:abstractNumId="15" w15:restartNumberingAfterBreak="0">
+  <w:abstractNum w:abstractNumId="16" w15:restartNumberingAfterBreak="0">
     <w:nsid w:val="51915DB8"/>
     <w:multiLevelType w:val="hybridMultilevel"/>
     <w:tmpl w:val="3A9241A8"/>
@@ -2034,7 +2565,7 @@
       </w:rPr>
     </w:lvl>
   </w:abstractNum>
-  <w:abstractNum w:abstractNumId="16" w15:restartNumberingAfterBreak="0">
+  <w:abstractNum w:abstractNumId="17" w15:restartNumberingAfterBreak="0">
     <w:nsid w:val="541023B5"/>
     <w:multiLevelType w:val="hybridMultilevel"/>
     <w:tmpl w:val="04F20D92"/>
@@ -2146,7 +2677,7 @@
       </w:rPr>
     </w:lvl>
   </w:abstractNum>
-  <w:abstractNum w:abstractNumId="17" w15:restartNumberingAfterBreak="0">
+  <w:abstractNum w:abstractNumId="18" w15:restartNumberingAfterBreak="0">
     <w:nsid w:val="5B1D2B60"/>
     <w:multiLevelType w:val="hybridMultilevel"/>
     <w:tmpl w:val="354E46AE"/>
@@ -2258,7 +2789,7 @@
       </w:rPr>
     </w:lvl>
   </w:abstractNum>
-  <w:abstractNum w:abstractNumId="18" w15:restartNumberingAfterBreak="0">
+  <w:abstractNum w:abstractNumId="19" w15:restartNumberingAfterBreak="0">
     <w:nsid w:val="5B813BCE"/>
     <w:multiLevelType w:val="hybridMultilevel"/>
     <w:tmpl w:val="2F8A06F0"/>
@@ -2370,7 +2901,7 @@
       </w:rPr>
     </w:lvl>
   </w:abstractNum>
-  <w:abstractNum w:abstractNumId="19" w15:restartNumberingAfterBreak="0">
+  <w:abstractNum w:abstractNumId="20" w15:restartNumberingAfterBreak="0">
     <w:nsid w:val="5ECD2263"/>
     <w:multiLevelType w:val="hybridMultilevel"/>
     <w:tmpl w:val="C3A896E2"/>
@@ -2482,7 +3013,7 @@
       </w:rPr>
     </w:lvl>
   </w:abstractNum>
-  <w:abstractNum w:abstractNumId="20" w15:restartNumberingAfterBreak="0">
+  <w:abstractNum w:abstractNumId="21" w15:restartNumberingAfterBreak="0">
     <w:nsid w:val="60BD0633"/>
     <w:multiLevelType w:val="hybridMultilevel"/>
     <w:tmpl w:val="B492C7CC"/>
@@ -2595,7 +3126,7 @@
       </w:rPr>
     </w:lvl>
   </w:abstractNum>
-  <w:abstractNum w:abstractNumId="21" w15:restartNumberingAfterBreak="0">
+  <w:abstractNum w:abstractNumId="22" w15:restartNumberingAfterBreak="0">
     <w:nsid w:val="61F11EC7"/>
     <w:multiLevelType w:val="hybridMultilevel"/>
     <w:tmpl w:val="77F0D24E"/>
@@ -2707,7 +3238,7 @@
       </w:rPr>
     </w:lvl>
   </w:abstractNum>
-  <w:abstractNum w:abstractNumId="22" w15:restartNumberingAfterBreak="0">
+  <w:abstractNum w:abstractNumId="23" w15:restartNumberingAfterBreak="0">
     <w:nsid w:val="70122169"/>
     <w:multiLevelType w:val="hybridMultilevel"/>
     <w:tmpl w:val="5582AC56"/>
@@ -2819,7 +3350,7 @@
       </w:rPr>
     </w:lvl>
   </w:abstractNum>
-  <w:abstractNum w:abstractNumId="23" w15:restartNumberingAfterBreak="0">
+  <w:abstractNum w:abstractNumId="24" w15:restartNumberingAfterBreak="0">
     <w:nsid w:val="74011ED9"/>
     <w:multiLevelType w:val="hybridMultilevel"/>
     <w:tmpl w:val="B8181CD4"/>
@@ -2931,7 +3462,7 @@
       </w:rPr>
     </w:lvl>
   </w:abstractNum>
-  <w:abstractNum w:abstractNumId="24" w15:restartNumberingAfterBreak="0">
+  <w:abstractNum w:abstractNumId="25" w15:restartNumberingAfterBreak="0">
     <w:nsid w:val="7D6D1B72"/>
     <w:multiLevelType w:val="hybridMultilevel"/>
     <w:tmpl w:val="D57C86B0"/>
@@ -3043,7 +3574,7 @@
       </w:rPr>
     </w:lvl>
   </w:abstractNum>
-  <w:abstractNum w:abstractNumId="25" w15:restartNumberingAfterBreak="0">
+  <w:abstractNum w:abstractNumId="26" w15:restartNumberingAfterBreak="0">
     <w:nsid w:val="7FE079B4"/>
     <w:multiLevelType w:val="hybridMultilevel"/>
     <w:tmpl w:val="4F5869B0"/>
@@ -3156,64 +3687,64 @@
     </w:lvl>
   </w:abstractNum>
   <w:num w:numId="1" w16cid:durableId="2080710863">
-    <w:abstractNumId w:val="25"/>
+    <w:abstractNumId w:val="26"/>
   </w:num>
   <w:num w:numId="2" w16cid:durableId="434643337">
-    <w:abstractNumId w:val="20"/>
+    <w:abstractNumId w:val="21"/>
   </w:num>
   <w:num w:numId="3" w16cid:durableId="1270626690">
-    <w:abstractNumId w:val="14"/>
+    <w:abstractNumId w:val="15"/>
   </w:num>
   <w:num w:numId="4" w16cid:durableId="1862888557">
-    <w:abstractNumId w:val="19"/>
+    <w:abstractNumId w:val="20"/>
   </w:num>
   <w:num w:numId="5" w16cid:durableId="2112625549">
     <w:abstractNumId w:val="0"/>
   </w:num>
   <w:num w:numId="6" w16cid:durableId="757137890">
-    <w:abstractNumId w:val="15"/>
+    <w:abstractNumId w:val="16"/>
   </w:num>
   <w:num w:numId="7" w16cid:durableId="143161363">
     <w:abstractNumId w:val="4"/>
   </w:num>
   <w:num w:numId="8" w16cid:durableId="1163005619">
-    <w:abstractNumId w:val="21"/>
+    <w:abstractNumId w:val="22"/>
   </w:num>
   <w:num w:numId="9" w16cid:durableId="1857188390">
     <w:abstractNumId w:val="1"/>
   </w:num>
   <w:num w:numId="10" w16cid:durableId="952395558">
-    <w:abstractNumId w:val="10"/>
+    <w:abstractNumId w:val="11"/>
   </w:num>
   <w:num w:numId="11" w16cid:durableId="768040752">
-    <w:abstractNumId w:val="12"/>
+    <w:abstractNumId w:val="13"/>
   </w:num>
   <w:num w:numId="12" w16cid:durableId="119416607">
     <w:abstractNumId w:val="3"/>
   </w:num>
   <w:num w:numId="13" w16cid:durableId="954406507">
+    <w:abstractNumId w:val="19"/>
+  </w:num>
+  <w:num w:numId="14" w16cid:durableId="650982970">
     <w:abstractNumId w:val="18"/>
   </w:num>
-  <w:num w:numId="14" w16cid:durableId="650982970">
-    <w:abstractNumId w:val="17"/>
-  </w:num>
   <w:num w:numId="15" w16cid:durableId="1968970265">
-    <w:abstractNumId w:val="9"/>
+    <w:abstractNumId w:val="10"/>
   </w:num>
   <w:num w:numId="16" w16cid:durableId="1707832243">
+    <w:abstractNumId w:val="25"/>
+  </w:num>
+  <w:num w:numId="17" w16cid:durableId="1597708188">
     <w:abstractNumId w:val="24"/>
   </w:num>
-  <w:num w:numId="17" w16cid:durableId="1597708188">
-    <w:abstractNumId w:val="23"/>
-  </w:num>
   <w:num w:numId="18" w16cid:durableId="1244408782">
-    <w:abstractNumId w:val="11"/>
+    <w:abstractNumId w:val="12"/>
   </w:num>
   <w:num w:numId="19" w16cid:durableId="991257373">
     <w:abstractNumId w:val="5"/>
   </w:num>
   <w:num w:numId="20" w16cid:durableId="2082605562">
-    <w:abstractNumId w:val="16"/>
+    <w:abstractNumId w:val="17"/>
   </w:num>
   <w:num w:numId="21" w16cid:durableId="648359603">
     <w:abstractNumId w:val="6"/>
@@ -3222,16 +3753,19 @@
     <w:abstractNumId w:val="2"/>
   </w:num>
   <w:num w:numId="23" w16cid:durableId="1078863846">
-    <w:abstractNumId w:val="22"/>
+    <w:abstractNumId w:val="23"/>
   </w:num>
   <w:num w:numId="24" w16cid:durableId="985813811">
-    <w:abstractNumId w:val="13"/>
+    <w:abstractNumId w:val="14"/>
   </w:num>
   <w:num w:numId="25" w16cid:durableId="1121649029">
-    <w:abstractNumId w:val="7"/>
+    <w:abstractNumId w:val="8"/>
   </w:num>
   <w:num w:numId="26" w16cid:durableId="13845737">
-    <w:abstractNumId w:val="8"/>
+    <w:abstractNumId w:val="9"/>
+  </w:num>
+  <w:num w:numId="27" w16cid:durableId="1386370178">
+    <w:abstractNumId w:val="7"/>
   </w:num>
 </w:numbering>
 </file>

</xml_diff>